<commit_message>
CIV-11119 Update docmosis template
</commit_message>
<xml_diff>
--- a/docker/docmosis/templates/CV-SPC-CLM-ENG-00001-JBA-JBD.docx
+++ b/docker/docmosis/templates/CV-SPC-CLM-ENG-00001-JBA-JBD.docx
@@ -10399,7 +10399,59 @@
                 <w:sz w:val="20"/>
                 <w:szCs w:val="20"/>
               </w:rPr>
-              <w:t xml:space="preserve"> }&gt;&gt;</w:t>
+              <w:t xml:space="preserve"> </w:t>
+            </w:r>
+            <w:r>
+              <w:rPr>
+                <w:rFonts w:cstheme="minorHAnsi"/>
+                <w:sz w:val="20"/>
+                <w:szCs w:val="20"/>
+              </w:rPr>
+              <w:t xml:space="preserve">&amp;&amp; </w:t>
+            </w:r>
+            <w:proofErr w:type="spellStart"/>
+            <w:r>
+              <w:rPr>
+                <w:rFonts w:cstheme="minorHAnsi"/>
+                <w:sz w:val="20"/>
+                <w:szCs w:val="20"/>
+              </w:rPr>
+              <w:t>defendantResponse</w:t>
+            </w:r>
+            <w:proofErr w:type="spellEnd"/>
+            <w:r>
+              <w:rPr>
+                <w:rFonts w:cstheme="minorHAnsi"/>
+                <w:sz w:val="20"/>
+                <w:szCs w:val="20"/>
+              </w:rPr>
+              <w:t xml:space="preserve"> != </w:t>
+            </w:r>
+            <w:r>
+              <w:rPr>
+                <w:rFonts w:cstheme="minorHAnsi"/>
+              </w:rPr>
+              <w:t>‘</w:t>
+            </w:r>
+            <w:r>
+              <w:rPr>
+                <w:rFonts w:cstheme="minorHAnsi"/>
+              </w:rPr>
+              <w:t>PART_ADMISSION</w:t>
+            </w:r>
+            <w:r>
+              <w:rPr>
+                <w:rFonts w:cstheme="minorHAnsi"/>
+              </w:rPr>
+              <w:t>’</w:t>
+            </w:r>
+            <w:r>
+              <w:rPr>
+                <w:rFonts w:cstheme="minorHAnsi"/>
+                <w:sz w:val="20"/>
+                <w:szCs w:val="20"/>
+              </w:rPr>
+              <w:t>}&gt;&gt;</w:t>
             </w:r>
           </w:p>
           <w:p>
@@ -10503,7 +10555,7 @@
             <w:tcBorders>
               <w:top w:val="nil"/>
               <w:left w:val="nil"/>
-              <w:bottom w:val="nil"/>
+              <w:bottom w:val="single" w:sz="4" w:space="0" w:color="auto"/>
               <w:right w:val="nil"/>
             </w:tcBorders>
           </w:tcPr>
@@ -10524,27 +10576,6 @@
         <w:tc>
           <w:tcPr>
             <w:tcW w:w="5534" w:type="dxa"/>
-            <w:tcBorders>
-              <w:top w:val="nil"/>
-              <w:left w:val="nil"/>
-              <w:bottom w:val="nil"/>
-              <w:right w:val="nil"/>
-            </w:tcBorders>
-          </w:tcPr>
-          <w:p>
-            <w:pPr>
-              <w:spacing w:line="276" w:lineRule="auto"/>
-            </w:pPr>
-          </w:p>
-        </w:tc>
-      </w:tr>
-      <w:tr>
-        <w:trPr>
-          <w:cantSplit/>
-        </w:trPr>
-        <w:tc>
-          <w:tcPr>
-            <w:tcW w:w="3402" w:type="dxa"/>
             <w:tcBorders>
               <w:top w:val="nil"/>
               <w:left w:val="nil"/>
@@ -10556,6 +10587,27 @@
             <w:pPr>
               <w:spacing w:line="276" w:lineRule="auto"/>
             </w:pPr>
+          </w:p>
+        </w:tc>
+      </w:tr>
+      <w:tr>
+        <w:trPr>
+          <w:cantSplit/>
+        </w:trPr>
+        <w:tc>
+          <w:tcPr>
+            <w:tcW w:w="3402" w:type="dxa"/>
+            <w:tcBorders>
+              <w:top w:val="single" w:sz="4" w:space="0" w:color="auto"/>
+              <w:left w:val="nil"/>
+              <w:bottom w:val="single" w:sz="4" w:space="0" w:color="auto"/>
+              <w:right w:val="nil"/>
+            </w:tcBorders>
+          </w:tcPr>
+          <w:p>
+            <w:pPr>
+              <w:spacing w:line="276" w:lineRule="auto"/>
+            </w:pPr>
             <w:r>
               <w:t>Claim fee</w:t>
             </w:r>
@@ -10565,7 +10617,7 @@
           <w:tcPr>
             <w:tcW w:w="5534" w:type="dxa"/>
             <w:tcBorders>
-              <w:top w:val="nil"/>
+              <w:top w:val="single" w:sz="4" w:space="0" w:color="auto"/>
               <w:left w:val="nil"/>
               <w:bottom w:val="single" w:sz="4" w:space="0" w:color="auto"/>
               <w:right w:val="nil"/>

</xml_diff>